<commit_message>
add: alt text for equations
</commit_message>
<xml_diff>
--- a/Technical_Memo/Figure_captions_508.docx
+++ b/Technical_Memo/Figure_captions_508.docx
@@ -8,12 +8,437 @@
           <w:rFonts w:cstheme="minorHAnsi"/>
         </w:rPr>
       </w:pPr>
+      <w:r>
+        <w:rPr>
+          <w:rFonts w:cstheme="minorHAnsi"/>
+        </w:rPr>
+        <w:t>Equations</w:t>
+      </w:r>
+    </w:p>
+    <w:p>
+      <w:pPr>
+        <w:rPr>
+          <w:rFonts w:cstheme="minorHAnsi"/>
+        </w:rPr>
+      </w:pPr>
+      <w:r>
+        <w:rPr>
+          <w:rFonts w:cstheme="minorHAnsi"/>
+        </w:rPr>
+        <w:t xml:space="preserve">Page 76 Eqn. (1): apportionment by area </w:t>
+      </w:r>
+      <w:proofErr w:type="spellStart"/>
+      <w:r>
+        <w:rPr>
+          <w:rFonts w:cstheme="minorHAnsi"/>
+        </w:rPr>
+        <w:t>i</w:t>
+      </w:r>
+      <w:proofErr w:type="spellEnd"/>
+      <w:r>
+        <w:rPr>
+          <w:rFonts w:cstheme="minorHAnsi"/>
+        </w:rPr>
+        <w:t xml:space="preserve"> is equal to the exponential of proportions of recruits to area </w:t>
+      </w:r>
+      <w:proofErr w:type="spellStart"/>
+      <w:r>
+        <w:rPr>
+          <w:rFonts w:cstheme="minorHAnsi"/>
+        </w:rPr>
+        <w:t>i</w:t>
+      </w:r>
+      <w:proofErr w:type="spellEnd"/>
+      <w:r>
+        <w:rPr>
+          <w:rFonts w:cstheme="minorHAnsi"/>
+        </w:rPr>
+        <w:t xml:space="preserve"> divided by the aggregate sum of each of the exponential or proportions of recruits by each area </w:t>
+      </w:r>
+      <w:proofErr w:type="spellStart"/>
+      <w:r>
+        <w:rPr>
+          <w:rFonts w:cstheme="minorHAnsi"/>
+        </w:rPr>
+        <w:t>i</w:t>
+      </w:r>
+      <w:proofErr w:type="spellEnd"/>
+      <w:r>
+        <w:rPr>
+          <w:rFonts w:cstheme="minorHAnsi"/>
+        </w:rPr>
+        <w:t xml:space="preserve">. </w:t>
+      </w:r>
+    </w:p>
+    <w:p>
+      <w:pPr>
+        <w:rPr>
+          <w:rFonts w:cstheme="minorHAnsi"/>
+        </w:rPr>
+      </w:pPr>
+      <w:r>
+        <w:rPr>
+          <w:rFonts w:cstheme="minorHAnsi"/>
+        </w:rPr>
+        <w:t xml:space="preserve">Page 79 Eqn. (2): the rate of movement by area </w:t>
+      </w:r>
+      <w:proofErr w:type="spellStart"/>
+      <w:r>
+        <w:rPr>
+          <w:rFonts w:cstheme="minorHAnsi"/>
+        </w:rPr>
+        <w:t>i</w:t>
+      </w:r>
+      <w:proofErr w:type="spellEnd"/>
+      <w:r>
+        <w:rPr>
+          <w:rFonts w:cstheme="minorHAnsi"/>
+        </w:rPr>
+        <w:t xml:space="preserve"> is equal to </w:t>
+      </w:r>
+      <w:r>
+        <w:rPr>
+          <w:rFonts w:cstheme="minorHAnsi"/>
+        </w:rPr>
+        <w:t xml:space="preserve">the exponential of </w:t>
+      </w:r>
+      <w:r>
+        <w:rPr>
+          <w:rFonts w:cstheme="minorHAnsi"/>
+        </w:rPr>
+        <w:t>movement rate for</w:t>
+      </w:r>
+      <w:r>
+        <w:rPr>
+          <w:rFonts w:cstheme="minorHAnsi"/>
+        </w:rPr>
+        <w:t xml:space="preserve"> area </w:t>
+      </w:r>
+      <w:proofErr w:type="spellStart"/>
+      <w:r>
+        <w:rPr>
+          <w:rFonts w:cstheme="minorHAnsi"/>
+        </w:rPr>
+        <w:t>i</w:t>
+      </w:r>
+      <w:proofErr w:type="spellEnd"/>
+      <w:r>
+        <w:rPr>
+          <w:rFonts w:cstheme="minorHAnsi"/>
+        </w:rPr>
+        <w:t xml:space="preserve"> divided by the aggregate sum of each of </w:t>
+      </w:r>
+      <w:r>
+        <w:rPr>
+          <w:rFonts w:cstheme="minorHAnsi"/>
+        </w:rPr>
+        <w:t>the exponential of</w:t>
+      </w:r>
+      <w:r>
+        <w:rPr>
+          <w:rFonts w:cstheme="minorHAnsi"/>
+        </w:rPr>
+        <w:t xml:space="preserve"> movement rate</w:t>
+      </w:r>
+      <w:r>
+        <w:rPr>
+          <w:rFonts w:cstheme="minorHAnsi"/>
+        </w:rPr>
+        <w:t>s by</w:t>
+      </w:r>
+      <w:r>
+        <w:rPr>
+          <w:rFonts w:cstheme="minorHAnsi"/>
+        </w:rPr>
+        <w:t xml:space="preserve"> </w:t>
+      </w:r>
+      <w:r>
+        <w:rPr>
+          <w:rFonts w:cstheme="minorHAnsi"/>
+        </w:rPr>
+        <w:t xml:space="preserve">each </w:t>
+      </w:r>
+      <w:r>
+        <w:rPr>
+          <w:rFonts w:cstheme="minorHAnsi"/>
+        </w:rPr>
+        <w:t xml:space="preserve">area </w:t>
+      </w:r>
+      <w:proofErr w:type="spellStart"/>
+      <w:r>
+        <w:rPr>
+          <w:rFonts w:cstheme="minorHAnsi"/>
+        </w:rPr>
+        <w:t>i</w:t>
+      </w:r>
+      <w:proofErr w:type="spellEnd"/>
+      <w:r>
+        <w:rPr>
+          <w:rFonts w:cstheme="minorHAnsi"/>
+        </w:rPr>
+        <w:t>.</w:t>
+      </w:r>
+    </w:p>
+    <w:p>
+      <w:pPr>
+        <w:rPr>
+          <w:rFonts w:cstheme="minorHAnsi"/>
+        </w:rPr>
+      </w:pPr>
+      <w:r>
+        <w:rPr>
+          <w:rFonts w:cstheme="minorHAnsi"/>
+        </w:rPr>
+        <w:t>Page 87 Eqn. (3): the expected catch is equal to the ratio of the observed catch to the catch multiplier.</w:t>
+      </w:r>
+    </w:p>
+    <w:p>
+      <w:pPr>
+        <w:rPr>
+          <w:rFonts w:cstheme="minorHAnsi"/>
+        </w:rPr>
+      </w:pPr>
+      <w:r>
+        <w:rPr>
+          <w:rFonts w:cstheme="minorHAnsi"/>
+        </w:rPr>
+        <w:t>Page 97 Eqn. (4): the seasonal parameter is equal to the input parameter P multiplied by the exponent of the season value.</w:t>
+      </w:r>
+    </w:p>
+    <w:p>
+      <w:pPr>
+        <w:rPr>
+          <w:rFonts w:cstheme="minorHAnsi"/>
+        </w:rPr>
+      </w:pPr>
+      <w:r>
+        <w:rPr>
+          <w:rFonts w:cstheme="minorHAnsi"/>
+        </w:rPr>
+        <w:t>Page 98 Eqn. (5): the recruits in year y is equal to the product of 4 times steepness times unfished equilibrium recruitment times spawning biomass in year y divided by unfished spawning biomass in equilibrium times open parenthesis 1 minus steepness close parenthesis plus spawning biomass in year y times open parenthesis 5 time steepness minus 1 closed parenthesis. Variation in recruitme</w:t>
+      </w:r>
+      <w:r>
+        <w:rPr>
+          <w:rFonts w:cstheme="minorHAnsi"/>
+        </w:rPr>
+        <w:t>nt generated by multiplying that ratio by the exponent of open parenthesis negative 0.5 time bias in year y times the recruitment sigma squared plus the recruitment variation in year y closed parenthesis. The recruitment variation by year is distributed normally zero centered with standard deviation of the recruitment sigma squared.</w:t>
+      </w:r>
+    </w:p>
+    <w:p>
+      <w:pPr>
+        <w:rPr>
+          <w:rFonts w:cstheme="minorHAnsi"/>
+        </w:rPr>
+      </w:pPr>
+      <w:r>
+        <w:rPr>
+          <w:rFonts w:cstheme="minorHAnsi"/>
+        </w:rPr>
+        <w:t xml:space="preserve">Page 99 Eqn. (6): </w:t>
+      </w:r>
+      <w:r>
+        <w:rPr>
+          <w:rFonts w:cstheme="minorHAnsi"/>
+        </w:rPr>
+        <w:t>the recruits in year y are equal to the product of unfished recruitment in equilibrium times spawning biomass in year y divided by unfished spawning biomass in equilibrium all multiplied by the exponent of steepness times open parenthesis 1 minus spawning biomass in year y divided by the unfished spawning biomass in equilibrium closed parenthesis times the exponent of negative 0.5 times bias adjustment in year y times recruitment sigma squared plus recruitment variation in year y.  The recruitment variation by year is distributed normally zero centered with standard deviation of the recruitment sigma squared.</w:t>
+      </w:r>
+    </w:p>
+    <w:p>
+      <w:pPr>
+        <w:rPr>
+          <w:rFonts w:cstheme="minorHAnsi"/>
+        </w:rPr>
+      </w:pPr>
+      <w:r>
+        <w:rPr>
+          <w:rFonts w:cstheme="minorHAnsi"/>
+        </w:rPr>
+        <w:t xml:space="preserve">Page 99 Eqn. (7): the recruits in year y are equal to the joiner function times open parenthesis the minimum recruitment level predicted at a spawning biomass of zero times the unfished recruitment in equilibrium plus the unfished recruitment in equilibrium times spawning biomass in year y divided by steepness times unfished spawning biomass in equilibrium </w:t>
+      </w:r>
+      <w:r>
+        <w:rPr>
+          <w:rFonts w:cstheme="minorHAnsi"/>
+        </w:rPr>
+        <w:t xml:space="preserve">multiplied by open parenthesis 1 minus minimum recruitment closed parenthesis closed parenthesis plus unfished recruitment in equilibrium times open parenthesis 1 minus the joiner function closed parenthesis times exponential of </w:t>
+      </w:r>
+      <w:r>
+        <w:rPr>
+          <w:rFonts w:cstheme="minorHAnsi"/>
+        </w:rPr>
+        <w:t>negative 0.5 times bias adjustment in year y times recruitment sigma squared plus recruitment variation in year y.  The recruitment variation by year is distributed normally zero centered with standard deviation of the recruitment sigma squared.</w:t>
+      </w:r>
+    </w:p>
+    <w:p>
+      <w:pPr>
+        <w:rPr>
+          <w:rFonts w:cstheme="minorHAnsi"/>
+        </w:rPr>
+      </w:pPr>
+      <w:r>
+        <w:rPr>
+          <w:rFonts w:cstheme="minorHAnsi"/>
+        </w:rPr>
+        <w:t>Page 99 Eqn. (8): the joiner function is equal to open parenthesis 1 plus the exponent of 1000 plus open parenthesis unfished spawning biomass in equilibrium minus steepness times unfished spawning biomass in equilibrium closed parenthesis divided by unfished spawning biomass in equilibrium closed parenthesis all raised to negative 1.</w:t>
+      </w:r>
+    </w:p>
+    <w:p>
+      <w:pPr>
+        <w:rPr>
+          <w:rFonts w:cstheme="minorHAnsi"/>
+        </w:rPr>
+      </w:pPr>
+      <w:r>
+        <w:rPr>
+          <w:rFonts w:cstheme="minorHAnsi"/>
+        </w:rPr>
+        <w:t>Page 99 Eqn. (9): z-naught equals negative natural logarithm of survival-naught.</w:t>
+      </w:r>
+    </w:p>
+    <w:p>
+      <w:pPr>
+        <w:rPr>
+          <w:rFonts w:cstheme="minorHAnsi"/>
+        </w:rPr>
+      </w:pPr>
+      <w:r>
+        <w:rPr>
+          <w:rFonts w:cstheme="minorHAnsi"/>
+        </w:rPr>
+        <w:t>Page 99 Eqn. (10): z-min equals the negative natural logarithm of survival-max which equals the z-naught times open parenthesis 1 minus z-</w:t>
+      </w:r>
+      <w:proofErr w:type="spellStart"/>
+      <w:r>
+        <w:rPr>
+          <w:rFonts w:cstheme="minorHAnsi"/>
+        </w:rPr>
+        <w:t>frac</w:t>
+      </w:r>
+      <w:proofErr w:type="spellEnd"/>
+      <w:r>
+        <w:rPr>
+          <w:rFonts w:cstheme="minorHAnsi"/>
+        </w:rPr>
+        <w:t>.</w:t>
+      </w:r>
+    </w:p>
+    <w:p>
+      <w:pPr>
+        <w:rPr>
+          <w:rFonts w:cstheme="minorHAnsi"/>
+        </w:rPr>
+      </w:pPr>
+      <w:r>
+        <w:rPr>
+          <w:rFonts w:cstheme="minorHAnsi"/>
+        </w:rPr>
+        <w:lastRenderedPageBreak/>
+        <w:t>Page 100 Eqn. (11): recruits in year y equal the spawning biomass in year y times the exponent of open parenthesis negative z-naught plus open parenthesis z-naught minus z-min closed parenthesis</w:t>
+      </w:r>
+      <w:r>
+        <w:rPr>
+          <w:rFonts w:cstheme="minorHAnsi"/>
+        </w:rPr>
+        <w:t xml:space="preserve"> times open parenthesis 1 minus open parenthesis spawning biomass in year y divided by unfished spawning biomass in equilibrium closed parenthesis raised to beta closed parenthesis times the exponent of recruitment deviation in year y. The recruitment variation in year y is distributed normally zero centered with standard deviation of recruitme</w:t>
+      </w:r>
       <w:bookmarkStart w:id="0" w:name="_GoBack"/>
       <w:bookmarkEnd w:id="0"/>
       <w:r>
         <w:rPr>
           <w:rFonts w:cstheme="minorHAnsi"/>
         </w:rPr>
+        <w:t>nt sigma squared.</w:t>
+      </w:r>
+    </w:p>
+    <w:p>
+      <w:pPr>
+        <w:rPr>
+          <w:rFonts w:cstheme="minorHAnsi"/>
+        </w:rPr>
+      </w:pPr>
+      <w:r>
+        <w:rPr>
+          <w:rFonts w:cstheme="minorHAnsi"/>
+        </w:rPr>
+        <w:t xml:space="preserve">Page 100 Eqn. (12): </w:t>
+      </w:r>
+      <w:r>
+        <w:rPr>
+          <w:rFonts w:cstheme="minorHAnsi"/>
+        </w:rPr>
+        <w:t>z-</w:t>
+      </w:r>
+      <w:proofErr w:type="spellStart"/>
+      <w:r>
+        <w:rPr>
+          <w:rFonts w:cstheme="minorHAnsi"/>
+        </w:rPr>
+        <w:t>frac</w:t>
+      </w:r>
+      <w:proofErr w:type="spellEnd"/>
+      <w:r>
+        <w:rPr>
+          <w:rFonts w:cstheme="minorHAnsi"/>
+        </w:rPr>
+        <w:t xml:space="preserve"> is equal to the natural logarithm of open parenthesis survival-max closed parenthesis minus the natural logarithm of open parenthesis survival-naught closed parenthesis both divided by the negative natural logarithm open parenthesis survival-naught closed parenthesis.  This is approximately equal to survival-max minus survival-naught divided by 1 minus survival-naught. </w:t>
+      </w:r>
+    </w:p>
+    <w:p>
+      <w:pPr>
+        <w:rPr>
+          <w:rFonts w:cstheme="minorHAnsi"/>
+        </w:rPr>
+      </w:pPr>
+      <w:r>
+        <w:rPr>
+          <w:rFonts w:cstheme="minorHAnsi"/>
+        </w:rPr>
+        <w:t>Page 101 Eqn. (13): steepness is equal to 0.2 times the exponent of z-naught times z-</w:t>
+      </w:r>
+      <w:proofErr w:type="spellStart"/>
+      <w:r>
+        <w:rPr>
+          <w:rFonts w:cstheme="minorHAnsi"/>
+        </w:rPr>
+        <w:t>frac</w:t>
+      </w:r>
+      <w:proofErr w:type="spellEnd"/>
+      <w:r>
+        <w:rPr>
+          <w:rFonts w:cstheme="minorHAnsi"/>
+        </w:rPr>
+        <w:t xml:space="preserve"> time open parenthesis 1 minus 0.2 raised to beta closed parenthesis.  This is less than 0.2 times the exponent of z-naught which is equal to 1 divided by 5 times survival-naught which is equal to unfished spawning biomass in equilibrium divided by 5 times unfished recruitment in equilibrium.</w:t>
+      </w:r>
+    </w:p>
+    <w:p>
+      <w:pPr>
+        <w:rPr>
+          <w:rFonts w:cstheme="minorHAnsi"/>
+        </w:rPr>
+      </w:pPr>
+      <w:r>
+        <w:rPr>
+          <w:rFonts w:cstheme="minorHAnsi"/>
+        </w:rPr>
+        <w:t xml:space="preserve">Page 101 Eqn. (14): </w:t>
+      </w:r>
+    </w:p>
+    <w:p>
+      <w:pPr>
+        <w:rPr>
+          <w:rFonts w:cstheme="minorHAnsi"/>
+        </w:rPr>
+      </w:pPr>
+    </w:p>
+    <w:p>
+      <w:pPr>
+        <w:rPr>
+          <w:rFonts w:cstheme="minorHAnsi"/>
+        </w:rPr>
+      </w:pPr>
+      <w:r>
+        <w:rPr>
+          <w:rFonts w:cstheme="minorHAnsi"/>
+        </w:rPr>
         <w:t>Figure 1</w:t>
       </w:r>
       <w:r>
@@ -216,7 +641,14 @@
         <w:rPr>
           <w:rFonts w:cstheme="minorHAnsi"/>
         </w:rPr>
-        <w:t>As the standard deviation of the distribution increases more of the distribution weight is shifted to the center of the parameter bounds, with sharp increases in the negative log-likelihood value at the lower and upper bounds.</w:t>
+        <w:t xml:space="preserve">As the standard deviation of the distribution increases more of the distribution weight is shifted to the center of the </w:t>
+      </w:r>
+      <w:r>
+        <w:rPr>
+          <w:rFonts w:cstheme="minorHAnsi"/>
+        </w:rPr>
+        <w:lastRenderedPageBreak/>
+        <w:t>parameter bounds, with sharp increases in the negative log-likelihood value at the lower and upper bounds.</w:t>
       </w:r>
     </w:p>
     <w:p>
@@ -458,16 +890,7 @@
           <w:sz w:val="24"/>
           <w:szCs w:val="24"/>
         </w:rPr>
-        <w:t xml:space="preserve"> and Thorson, 2013). Red points represent estimated recruitments, the solid black line is the stock-recruit relationship and the green line represents the adjustment to this relationship after adjustment to account for the lognormal distribution associated with </w:t>
-      </w:r>
-      <w:r>
-        <w:rPr>
-          <w:rFonts w:ascii="Crimson-Roman" w:hAnsi="Crimson-Roman" w:cs="Crimson-Roman"/>
-          <w:sz w:val="24"/>
-          <w:szCs w:val="24"/>
-        </w:rPr>
-        <w:lastRenderedPageBreak/>
-        <w:t>each year. The "+" symbol labeled 1915 near the right side represents both the virgin and initial equilibrium of the model. The numerous red points close to the initial conditions correspond to the early years of the model with low harvest rates.</w:t>
+        <w:t xml:space="preserve"> and Thorson, 2013). Red points represent estimated recruitments, the solid black line is the stock-recruit relationship and the green line represents the adjustment to this relationship after adjustment to account for the lognormal distribution associated with each year. The "+" symbol labeled 1915 near the right side represents both the virgin and initial equilibrium of the model. The numerous red points close to the initial conditions correspond to the early years of the model with low harvest rates.</w:t>
       </w:r>
       <w:r>
         <w:rPr>
@@ -664,6 +1087,7 @@
         <w:rPr>
           <w:rFonts w:cstheme="minorHAnsi"/>
         </w:rPr>
+        <w:lastRenderedPageBreak/>
         <w:t xml:space="preserve">Figure 13 (page 210 </w:t>
       </w:r>
       <w:proofErr w:type="spellStart"/>

</xml_diff>